<commit_message>
Updated the cover letter - nice :-)
</commit_message>
<xml_diff>
--- a/writing/2019_journal_paper/Nature Human Behavior/Letter.docx
+++ b/writing/2019_journal_paper/Nature Human Behavior/Letter.docx
@@ -1,6 +1,6 @@
 
 <file path=word/document.xml><?xml version="1.0" encoding="utf-8"?>
-<w:document xmlns:wpc="http://schemas.microsoft.com/office/word/2010/wordprocessingCanvas" xmlns:cx="http://schemas.microsoft.com/office/drawing/2014/chartex" xmlns:cx1="http://schemas.microsoft.com/office/drawing/2015/9/8/chartex" xmlns:cx2="http://schemas.microsoft.com/office/drawing/2015/10/21/chartex" xmlns:cx3="http://schemas.microsoft.com/office/drawing/2016/5/9/chartex" xmlns:cx4="http://schemas.microsoft.com/office/drawing/2016/5/10/chartex" xmlns:cx5="http://schemas.microsoft.com/office/drawing/2016/5/11/chartex" xmlns:cx6="http://schemas.microsoft.com/office/drawing/2016/5/12/chartex" xmlns:cx7="http://schemas.microsoft.com/office/drawing/2016/5/13/chartex" xmlns:cx8="http://schemas.microsoft.com/office/drawing/2016/5/14/chartex" xmlns:mc="http://schemas.openxmlformats.org/markup-compatibility/2006" xmlns:aink="http://schemas.microsoft.com/office/drawing/2016/ink" xmlns:am3d="http://schemas.microsoft.com/office/drawing/2017/model3d" xmlns:o="urn:schemas-microsoft-com:office:office" xmlns:r="http://schemas.openxmlformats.org/officeDocument/2006/relationships" xmlns:m="http://schemas.openxmlformats.org/officeDocument/2006/math" xmlns:v="urn:schemas-microsoft-com:vml" xmlns:wp14="http://schemas.microsoft.com/office/word/2010/wordprocessingDrawing" xmlns:wp="http://schemas.openxmlformats.org/drawingml/2006/wordprocessingDrawing" xmlns:w10="urn:schemas-microsoft-com:office:word" xmlns:w="http://schemas.openxmlformats.org/wordprocessingml/2006/main" xmlns:w14="http://schemas.microsoft.com/office/word/2010/wordml" xmlns:w15="http://schemas.microsoft.com/office/word/2012/wordml" xmlns:w16cid="http://schemas.microsoft.com/office/word/2016/wordml/cid" xmlns:w16se="http://schemas.microsoft.com/office/word/2015/wordml/symex" xmlns:wpg="http://schemas.microsoft.com/office/word/2010/wordprocessingGroup" xmlns:wpi="http://schemas.microsoft.com/office/word/2010/wordprocessingInk" xmlns:wne="http://schemas.microsoft.com/office/word/2006/wordml" xmlns:wps="http://schemas.microsoft.com/office/word/2010/wordprocessingShape" mc:Ignorable="w14 w15 w16se w16cid wp14">
+<w:document xmlns:wpc="http://schemas.microsoft.com/office/word/2010/wordprocessingCanvas" xmlns:cx="http://schemas.microsoft.com/office/drawing/2014/chartex" xmlns:mc="http://schemas.openxmlformats.org/markup-compatibility/2006" xmlns:o="urn:schemas-microsoft-com:office:office" xmlns:r="http://schemas.openxmlformats.org/officeDocument/2006/relationships" xmlns:m="http://schemas.openxmlformats.org/officeDocument/2006/math" xmlns:v="urn:schemas-microsoft-com:vml" xmlns:wp14="http://schemas.microsoft.com/office/word/2010/wordprocessingDrawing" xmlns:wp="http://schemas.openxmlformats.org/drawingml/2006/wordprocessingDrawing" xmlns:w10="urn:schemas-microsoft-com:office:word" xmlns:w="http://schemas.openxmlformats.org/wordprocessingml/2006/main" xmlns:w14="http://schemas.microsoft.com/office/word/2010/wordml" xmlns:w15="http://schemas.microsoft.com/office/word/2012/wordml" xmlns:w16se="http://schemas.microsoft.com/office/word/2015/wordml/symex" xmlns:wpg="http://schemas.microsoft.com/office/word/2010/wordprocessingGroup" xmlns:wpi="http://schemas.microsoft.com/office/word/2010/wordprocessingInk" xmlns:wne="http://schemas.microsoft.com/office/word/2006/wordml" xmlns:wps="http://schemas.microsoft.com/office/word/2010/wordprocessingShape" mc:Ignorable="w14 w15 w16se wp14">
   <w:body>
     <w:p>
       <w:pPr>
@@ -135,7 +135,21 @@
         <w:rPr>
           <w:lang w:val="en-US"/>
         </w:rPr>
-        <w:t xml:space="preserve"> Universität Tübingen</w:t>
+        <w:t xml:space="preserve"> </w:t>
+      </w:r>
+      <w:proofErr w:type="spellStart"/>
+      <w:r>
+        <w:rPr>
+          <w:lang w:val="en-US"/>
+        </w:rPr>
+        <w:t>Universität</w:t>
+      </w:r>
+      <w:proofErr w:type="spellEnd"/>
+      <w:r>
+        <w:rPr>
+          <w:lang w:val="en-US"/>
+        </w:rPr>
+        <w:t xml:space="preserve"> Tübingen</w:t>
       </w:r>
     </w:p>
     <w:p>
@@ -282,6 +296,244 @@
           <w:lang w:val="en-US"/>
         </w:rPr>
         <w:t>W</w:t>
+      </w:r>
+      <w:r>
+        <w:rPr>
+          <w:lang w:val="en-US"/>
+        </w:rPr>
+        <w:t xml:space="preserve">e propose that ambiguity serves an important purpose: it allows the speaker and the listener </w:t>
+      </w:r>
+      <w:r>
+        <w:rPr>
+          <w:lang w:val="en-US"/>
+        </w:rPr>
+        <w:t>to reason about</w:t>
+      </w:r>
+      <w:r>
+        <w:rPr>
+          <w:lang w:val="en-US"/>
+        </w:rPr>
+        <w:t xml:space="preserve"> hidden beliefs</w:t>
+      </w:r>
+      <w:r>
+        <w:rPr>
+          <w:lang w:val="en-US"/>
+        </w:rPr>
+        <w:t xml:space="preserve"> of each other</w:t>
+      </w:r>
+      <w:r>
+        <w:rPr>
+          <w:lang w:val="en-US"/>
+        </w:rPr>
+        <w:t xml:space="preserve">, which </w:t>
+      </w:r>
+      <w:r>
+        <w:rPr>
+          <w:lang w:val="en-US"/>
+        </w:rPr>
+        <w:t>le</w:t>
+      </w:r>
+      <w:r>
+        <w:rPr>
+          <w:lang w:val="en-US"/>
+        </w:rPr>
+        <w:t>a</w:t>
+      </w:r>
+      <w:r>
+        <w:rPr>
+          <w:lang w:val="en-US"/>
+        </w:rPr>
+        <w:t xml:space="preserve">d </w:t>
+      </w:r>
+      <w:r>
+        <w:rPr>
+          <w:lang w:val="en-US"/>
+        </w:rPr>
+        <w:t xml:space="preserve">to </w:t>
+      </w:r>
+      <w:r>
+        <w:rPr>
+          <w:lang w:val="en-US"/>
+        </w:rPr>
+        <w:t xml:space="preserve">individual </w:t>
+      </w:r>
+      <w:r>
+        <w:rPr>
+          <w:lang w:val="en-US"/>
+        </w:rPr>
+        <w:t>interpretation</w:t>
+      </w:r>
+      <w:r>
+        <w:rPr>
+          <w:lang w:val="en-US"/>
+        </w:rPr>
+        <w:t>s of</w:t>
+      </w:r>
+      <w:r>
+        <w:rPr>
+          <w:lang w:val="en-US"/>
+        </w:rPr>
+        <w:t xml:space="preserve"> ambiguous phrase</w:t>
+      </w:r>
+      <w:r>
+        <w:rPr>
+          <w:lang w:val="en-US"/>
+        </w:rPr>
+        <w:t>s</w:t>
+      </w:r>
+      <w:r>
+        <w:rPr>
+          <w:lang w:val="en-US"/>
+        </w:rPr>
+        <w:t>.</w:t>
+      </w:r>
+    </w:p>
+    <w:p>
+      <w:pPr>
+        <w:rPr>
+          <w:lang w:val="en-US"/>
+        </w:rPr>
+      </w:pPr>
+    </w:p>
+    <w:p>
+      <w:pPr>
+        <w:rPr>
+          <w:lang w:val="en-US"/>
+        </w:rPr>
+      </w:pPr>
+      <w:r>
+        <w:rPr>
+          <w:lang w:val="en-US"/>
+        </w:rPr>
+        <w:t>Here we develop an account of how humans use ambiguity resolution to build more a</w:t>
+      </w:r>
+      <w:r>
+        <w:rPr>
+          <w:lang w:val="en-US"/>
+        </w:rPr>
+        <w:t>ccurate predictive models of each</w:t>
+      </w:r>
+      <w:r>
+        <w:rPr>
+          <w:lang w:val="en-US"/>
+        </w:rPr>
+        <w:t xml:space="preserve"> other. This information seeking behavior is aimed at ensuring efficient communication and ultimately efficient interaction between people.</w:t>
+      </w:r>
+      <w:r>
+        <w:rPr>
+          <w:lang w:val="en-US"/>
+        </w:rPr>
+        <w:t xml:space="preserve"> Our work brings together several lines of research in linguistics, communication sciences, and mathematical modeling. We develop a formal account of </w:t>
+      </w:r>
+      <w:r>
+        <w:rPr>
+          <w:lang w:val="en-US"/>
+        </w:rPr>
+        <w:t xml:space="preserve">social </w:t>
+      </w:r>
+      <w:r>
+        <w:rPr>
+          <w:lang w:val="en-US"/>
+        </w:rPr>
+        <w:t xml:space="preserve">Bayesian reasoning inspired by Rational Speech Act models. Our analysis </w:t>
+      </w:r>
+      <w:r>
+        <w:rPr>
+          <w:lang w:val="en-US"/>
+        </w:rPr>
+        <w:t>offers</w:t>
+      </w:r>
+      <w:r>
+        <w:rPr>
+          <w:lang w:val="en-US"/>
+        </w:rPr>
+        <w:t xml:space="preserve"> a foundation for developing precise models of social interaction.</w:t>
+      </w:r>
+    </w:p>
+    <w:p>
+      <w:pPr>
+        <w:rPr>
+          <w:lang w:val="en-US"/>
+        </w:rPr>
+      </w:pPr>
+    </w:p>
+    <w:p>
+      <w:pPr>
+        <w:rPr>
+          <w:lang w:val="en-US"/>
+        </w:rPr>
+      </w:pPr>
+      <w:r>
+        <w:rPr>
+          <w:lang w:val="en-US"/>
+        </w:rPr>
+        <w:t xml:space="preserve">We believe this paper fits within the journal’s </w:t>
+      </w:r>
+      <w:r>
+        <w:rPr>
+          <w:lang w:val="en-US"/>
+        </w:rPr>
+        <w:t>main focus</w:t>
+      </w:r>
+      <w:r>
+        <w:rPr>
+          <w:lang w:val="en-US"/>
+        </w:rPr>
+        <w:t xml:space="preserve"> on the interaction between cognitive processes and behavior</w:t>
+      </w:r>
+      <w:r>
+        <w:rPr>
+          <w:lang w:val="en-US"/>
+        </w:rPr>
+        <w:t xml:space="preserve">. </w:t>
+      </w:r>
+      <w:r>
+        <w:rPr>
+          <w:lang w:val="en-US"/>
+        </w:rPr>
+        <w:t xml:space="preserve">We hope the </w:t>
+      </w:r>
+      <w:r>
+        <w:rPr>
+          <w:lang w:val="en-US"/>
+        </w:rPr>
+        <w:t>computational</w:t>
+      </w:r>
+      <w:r>
+        <w:rPr>
+          <w:lang w:val="en-US"/>
+        </w:rPr>
+        <w:t xml:space="preserve"> approach we </w:t>
+      </w:r>
+      <w:r>
+        <w:rPr>
+          <w:lang w:val="en-US"/>
+        </w:rPr>
+        <w:t>develop will</w:t>
+      </w:r>
+      <w:r>
+        <w:rPr>
+          <w:lang w:val="en-US"/>
+        </w:rPr>
+        <w:t xml:space="preserve"> be of interest to the </w:t>
+      </w:r>
+      <w:r>
+        <w:rPr>
+          <w:lang w:val="en-US"/>
+        </w:rPr>
+        <w:t xml:space="preserve">wide </w:t>
+      </w:r>
+      <w:r>
+        <w:rPr>
+          <w:lang w:val="en-US"/>
+        </w:rPr>
+        <w:t>readers</w:t>
+      </w:r>
+      <w:r>
+        <w:rPr>
+          <w:lang w:val="en-US"/>
+        </w:rPr>
+        <w:t>hip</w:t>
       </w:r>
       <w:bookmarkStart w:id="0" w:name="_GoBack"/>
       <w:bookmarkEnd w:id="0"/>
@@ -289,131 +541,7 @@
         <w:rPr>
           <w:lang w:val="en-US"/>
         </w:rPr>
-        <w:t xml:space="preserve">e propose that ambiguity serves an important purpose: it allows the speaker and the listener </w:t>
-      </w:r>
-      <w:r>
-        <w:rPr>
-          <w:lang w:val="en-US"/>
-        </w:rPr>
-        <w:t>to reason about</w:t>
-      </w:r>
-      <w:r>
-        <w:rPr>
-          <w:lang w:val="en-US"/>
-        </w:rPr>
-        <w:t xml:space="preserve"> hidden beliefs</w:t>
-      </w:r>
-      <w:r>
-        <w:rPr>
-          <w:lang w:val="en-US"/>
-        </w:rPr>
-        <w:t xml:space="preserve"> of each other</w:t>
-      </w:r>
-      <w:r>
-        <w:rPr>
-          <w:lang w:val="en-US"/>
-        </w:rPr>
-        <w:t xml:space="preserve"> that led </w:t>
-      </w:r>
-      <w:r>
-        <w:rPr>
-          <w:lang w:val="en-US"/>
-        </w:rPr>
-        <w:t>to a certain interpretation of an ambiguous phrase.</w:t>
-      </w:r>
-    </w:p>
-    <w:p>
-      <w:pPr>
-        <w:rPr>
-          <w:lang w:val="en-US"/>
-        </w:rPr>
-      </w:pPr>
-    </w:p>
-    <w:p>
-      <w:pPr>
-        <w:rPr>
-          <w:lang w:val="en-US"/>
-        </w:rPr>
-      </w:pPr>
-      <w:r>
-        <w:rPr>
-          <w:lang w:val="en-US"/>
-        </w:rPr>
-        <w:t>Here we develop an account of how humans use ambiguity resolution to build more accurate predictive models of the other. This information seeking behavior is aimed at ensuring efficient communication and ultimately efficient interaction between people.</w:t>
-      </w:r>
-      <w:r>
-        <w:rPr>
-          <w:lang w:val="en-US"/>
-        </w:rPr>
-        <w:t xml:space="preserve"> Our work brings together several lines of research in linguistics, communication sciences, and mathematical modeling. We develop a formal account of Bayesian reasoning inspired by Rational Speech Act models. Our analysis builds a foundation for developing precise models of social interaction.</w:t>
-      </w:r>
-    </w:p>
-    <w:p>
-      <w:pPr>
-        <w:rPr>
-          <w:lang w:val="en-US"/>
-        </w:rPr>
-      </w:pPr>
-    </w:p>
-    <w:p>
-      <w:pPr>
-        <w:rPr>
-          <w:lang w:val="en-US"/>
-        </w:rPr>
-      </w:pPr>
-      <w:r>
-        <w:rPr>
-          <w:lang w:val="en-US"/>
-        </w:rPr>
-        <w:t xml:space="preserve">We believe this paper fits within the journal’s </w:t>
-      </w:r>
-      <w:r>
-        <w:rPr>
-          <w:lang w:val="en-US"/>
-        </w:rPr>
-        <w:t>main focus</w:t>
-      </w:r>
-      <w:r>
-        <w:rPr>
-          <w:lang w:val="en-US"/>
-        </w:rPr>
-        <w:t xml:space="preserve"> on the interaction between cognitive processes and behavior</w:t>
-      </w:r>
-      <w:r>
-        <w:rPr>
-          <w:lang w:val="en-US"/>
-        </w:rPr>
-        <w:t xml:space="preserve">. </w:t>
-      </w:r>
-      <w:r>
-        <w:rPr>
-          <w:lang w:val="en-US"/>
-        </w:rPr>
-        <w:t xml:space="preserve">We hope the </w:t>
-      </w:r>
-      <w:r>
-        <w:rPr>
-          <w:lang w:val="en-US"/>
-        </w:rPr>
-        <w:t>computational</w:t>
-      </w:r>
-      <w:r>
-        <w:rPr>
-          <w:lang w:val="en-US"/>
-        </w:rPr>
-        <w:t xml:space="preserve"> approach we </w:t>
-      </w:r>
-      <w:r>
-        <w:rPr>
-          <w:lang w:val="en-US"/>
-        </w:rPr>
-        <w:t>develop will</w:t>
-      </w:r>
-      <w:r>
-        <w:rPr>
-          <w:lang w:val="en-US"/>
-        </w:rPr>
-        <w:t xml:space="preserve"> be of interest to the readers of Nature Human Behavior.</w:t>
+        <w:t xml:space="preserve"> of Nature Human Behavior.</w:t>
       </w:r>
     </w:p>
     <w:p>
@@ -487,7 +615,7 @@
 </file>
 
 <file path=word/styles.xml><?xml version="1.0" encoding="utf-8"?>
-<w:styles xmlns:mc="http://schemas.openxmlformats.org/markup-compatibility/2006" xmlns:r="http://schemas.openxmlformats.org/officeDocument/2006/relationships" xmlns:w="http://schemas.openxmlformats.org/wordprocessingml/2006/main" xmlns:w14="http://schemas.microsoft.com/office/word/2010/wordml" xmlns:w15="http://schemas.microsoft.com/office/word/2012/wordml" xmlns:w16cid="http://schemas.microsoft.com/office/word/2016/wordml/cid" xmlns:w16se="http://schemas.microsoft.com/office/word/2015/wordml/symex" mc:Ignorable="w14 w15 w16se w16cid">
+<w:styles xmlns:mc="http://schemas.openxmlformats.org/markup-compatibility/2006" xmlns:r="http://schemas.openxmlformats.org/officeDocument/2006/relationships" xmlns:w="http://schemas.openxmlformats.org/wordprocessingml/2006/main" xmlns:w14="http://schemas.microsoft.com/office/word/2010/wordml" xmlns:w15="http://schemas.microsoft.com/office/word/2012/wordml" xmlns:w16se="http://schemas.microsoft.com/office/word/2015/wordml/symex" mc:Ignorable="w14 w15 w16se">
   <w:docDefaults>
     <w:rPrDefault>
       <w:rPr>
@@ -499,7 +627,7 @@
     </w:rPrDefault>
     <w:pPrDefault/>
   </w:docDefaults>
-  <w:latentStyles w:defLockedState="0" w:defUIPriority="99" w:defSemiHidden="0" w:defUnhideWhenUsed="0" w:defQFormat="0" w:count="376">
+  <w:latentStyles w:defLockedState="0" w:defUIPriority="99" w:defSemiHidden="0" w:defUnhideWhenUsed="0" w:defQFormat="0" w:count="371">
     <w:lsdException w:name="Normal" w:uiPriority="0" w:qFormat="1"/>
     <w:lsdException w:name="heading 1" w:uiPriority="9" w:qFormat="1"/>
     <w:lsdException w:name="heading 2" w:semiHidden="1" w:uiPriority="9" w:unhideWhenUsed="1" w:qFormat="1"/>
@@ -871,23 +999,18 @@
     <w:lsdException w:name="List Table 5 Dark Accent 6" w:uiPriority="50"/>
     <w:lsdException w:name="List Table 6 Colorful Accent 6" w:uiPriority="51"/>
     <w:lsdException w:name="List Table 7 Colorful Accent 6" w:uiPriority="52"/>
-    <w:lsdException w:name="Mention" w:semiHidden="1" w:unhideWhenUsed="1"/>
-    <w:lsdException w:name="Smart Hyperlink" w:semiHidden="1" w:unhideWhenUsed="1"/>
-    <w:lsdException w:name="Hashtag" w:semiHidden="1" w:unhideWhenUsed="1"/>
-    <w:lsdException w:name="Unresolved Mention" w:semiHidden="1" w:unhideWhenUsed="1"/>
-    <w:lsdException w:name="Smart Link" w:semiHidden="1" w:unhideWhenUsed="1"/>
   </w:latentStyles>
-  <w:style w:type="paragraph" w:default="1" w:styleId="Normal">
+  <w:style w:type="paragraph" w:default="1" w:styleId="Standard">
     <w:name w:val="Normal"/>
     <w:qFormat/>
   </w:style>
-  <w:style w:type="character" w:default="1" w:styleId="DefaultParagraphFont">
+  <w:style w:type="character" w:default="1" w:styleId="Absatz-Standardschriftart">
     <w:name w:val="Default Paragraph Font"/>
     <w:uiPriority w:val="1"/>
     <w:semiHidden/>
     <w:unhideWhenUsed/>
   </w:style>
-  <w:style w:type="table" w:default="1" w:styleId="TableNormal">
+  <w:style w:type="table" w:default="1" w:styleId="NormaleTabelle">
     <w:name w:val="Normal Table"/>
     <w:uiPriority w:val="99"/>
     <w:semiHidden/>
@@ -902,7 +1025,7 @@
       </w:tblCellMar>
     </w:tblPr>
   </w:style>
-  <w:style w:type="numbering" w:default="1" w:styleId="NoList">
+  <w:style w:type="numbering" w:default="1" w:styleId="KeineListe">
     <w:name w:val="No List"/>
     <w:uiPriority w:val="99"/>
     <w:semiHidden/>

</xml_diff>